<commit_message>
more smart home research
</commit_message>
<xml_diff>
--- a/Smart Homes.docx
+++ b/Smart Homes.docx
@@ -42,49 +42,15 @@
         <w:t>Description: reasonably fancy smart home designed with this particular veteran in mind. He lives there mostly independently (caretaker is there for 3 hours a day). Desi</w:t>
       </w:r>
       <w:r>
-        <w:t xml:space="preserve">gned by </w:t>
-      </w:r>
-      <w:proofErr w:type="spellStart"/>
-      <w:proofErr w:type="gramStart"/>
-      <w:r>
-        <w:t>steph</w:t>
-      </w:r>
-      <w:r>
-        <w:t>en</w:t>
-      </w:r>
-      <w:proofErr w:type="spellEnd"/>
-      <w:proofErr w:type="gramEnd"/>
-      <w:r>
-        <w:t xml:space="preserve"> </w:t>
-      </w:r>
-      <w:proofErr w:type="spellStart"/>
-      <w:r>
-        <w:t>siller</w:t>
-      </w:r>
-      <w:proofErr w:type="spellEnd"/>
-      <w:r>
-        <w:t xml:space="preserve"> tunnel to towers foundation</w:t>
-      </w:r>
-    </w:p>
-    <w:p>
-      <w:r>
-        <w:t xml:space="preserve">Notable features: </w:t>
-      </w:r>
-      <w:proofErr w:type="spellStart"/>
-      <w:r>
-        <w:t>ipad</w:t>
-      </w:r>
-      <w:proofErr w:type="spellEnd"/>
-      <w:r>
-        <w:t xml:space="preserve"> app to control lights/</w:t>
-      </w:r>
-      <w:proofErr w:type="spellStart"/>
-      <w:r>
-        <w:t>hvac</w:t>
-      </w:r>
-      <w:proofErr w:type="spellEnd"/>
-      <w:r>
-        <w:t xml:space="preserve">/alarm/entertainment, motorized cabinets that raise and lower, motorized doors, </w:t>
+        <w:t>gned by steph</w:t>
+      </w:r>
+      <w:r>
+        <w:t>en siller tunnel to towers foundation</w:t>
+      </w:r>
+    </w:p>
+    <w:p>
+      <w:r>
+        <w:t xml:space="preserve">Notable features: ipad app to control lights/hvac/alarm/entertainment, motorized cabinets that raise and lower, motorized doors, </w:t>
       </w:r>
       <w:r>
         <w:t>automated (?) shower</w:t>
@@ -125,39 +91,16 @@
         <w:t xml:space="preserve">Description: </w:t>
       </w:r>
       <w:r>
-        <w:t xml:space="preserve">program of </w:t>
-      </w:r>
-      <w:proofErr w:type="spellStart"/>
-      <w:proofErr w:type="gramStart"/>
-      <w:r>
-        <w:t>steph</w:t>
-      </w:r>
-      <w:r>
-        <w:t>en</w:t>
-      </w:r>
-      <w:proofErr w:type="spellEnd"/>
-      <w:proofErr w:type="gramEnd"/>
-      <w:r>
-        <w:t xml:space="preserve"> </w:t>
-      </w:r>
-      <w:proofErr w:type="spellStart"/>
-      <w:r>
-        <w:t>siller</w:t>
-      </w:r>
-      <w:proofErr w:type="spellEnd"/>
-      <w:r>
-        <w:t xml:space="preserve"> tunnel to towers</w:t>
+        <w:t>program of steph</w:t>
+      </w:r>
+      <w:r>
+        <w:t>en siller tunnel to towers</w:t>
       </w:r>
       <w:r>
         <w:t xml:space="preserve"> foundation</w:t>
       </w:r>
       <w:r>
-        <w:t xml:space="preserve"> that custom-designs homes to fit severely disabled veterans’ needs</w:t>
-      </w:r>
-      <w:bookmarkStart w:id="0" w:name="_GoBack"/>
-      <w:bookmarkEnd w:id="0"/>
-      <w:r>
-        <w:t xml:space="preserve">. </w:t>
+        <w:t xml:space="preserve"> that custom-designs homes to fit severely disabled veterans’ needs. </w:t>
       </w:r>
     </w:p>
     <w:p>
@@ -203,15 +146,7 @@
         <w:t xml:space="preserve">Notable features: </w:t>
       </w:r>
       <w:r>
-        <w:t xml:space="preserve">lights/doors/furnace controlled by </w:t>
-      </w:r>
-      <w:proofErr w:type="spellStart"/>
-      <w:r>
-        <w:t>ipad</w:t>
-      </w:r>
-      <w:proofErr w:type="spellEnd"/>
-      <w:r>
-        <w:t xml:space="preserve"> app, mirrors tilt downwards, stovetop raises and lowers, </w:t>
+        <w:t xml:space="preserve">lights/doors/furnace controlled by ipad app, mirrors tilt downwards, stovetop raises and lowers, </w:t>
       </w:r>
       <w:r>
         <w:t>not therapy-center-like</w:t>
@@ -253,6 +188,52 @@
       <w:r>
         <w:t>Notable features: there’s a somewhat helpful infographic</w:t>
       </w:r>
+    </w:p>
+    <w:p/>
+    <w:p>
+      <w:pPr>
+        <w:rPr>
+          <w:b/>
+        </w:rPr>
+      </w:pPr>
+      <w:r>
+        <w:rPr>
+          <w:b/>
+        </w:rPr>
+        <w:t>Smart Kitchen for Ambient Assisted Living</w:t>
+      </w:r>
+    </w:p>
+    <w:p>
+      <w:r>
+        <w:t xml:space="preserve">Link: </w:t>
+      </w:r>
+      <w:hyperlink r:id="rId8" w:history="1">
+        <w:r>
+          <w:rPr>
+            <w:rStyle w:val="Hyperlink"/>
+          </w:rPr>
+          <w:t>http://www.mdpi.com/1424-8220/14/1/1629/htm</w:t>
+        </w:r>
+      </w:hyperlink>
+    </w:p>
+    <w:p>
+      <w:r>
+        <w:lastRenderedPageBreak/>
+        <w:t>Description: article about assisted-living things in the kitchen</w:t>
+      </w:r>
+      <w:r>
+        <w:t>. READ IT IT’S REALLY HELPFUL</w:t>
+      </w:r>
+    </w:p>
+    <w:p>
+      <w:r>
+        <w:t xml:space="preserve">Notable features: </w:t>
+      </w:r>
+      <w:r>
+        <w:t>lots of references</w:t>
+      </w:r>
+      <w:bookmarkStart w:id="0" w:name="_GoBack"/>
+      <w:bookmarkEnd w:id="0"/>
     </w:p>
     <w:sectPr>
       <w:pgSz w:w="12240" w:h="15840"/>

</xml_diff>